<commit_message>
Update documentation for SortTable command.
</commit_message>
<xml_diff>
--- a/doc/UserManual/Word/60_Command_SortTable.docx
+++ b/doc/UserManual/Word/60_Command_SortTable.docx
@@ -41,7 +41,16 @@
         <w:t>’</w:t>
       </w:r>
       <w:r>
-        <w:t>s rows by sorting values in a column</w:t>
+        <w:t xml:space="preserve">s rows by sorting values in </w:t>
+      </w:r>
+      <w:r>
+        <w:t>one or more</w:t>
+      </w:r>
+      <w:r>
+        <w:t xml:space="preserve"> column</w:t>
+      </w:r>
+      <w:r>
+        <w:t>s</w:t>
       </w:r>
     </w:p>
     <w:p>
@@ -55,43 +64,46 @@
         <w:t xml:space="preserve">Version </w:t>
       </w:r>
       <w:r>
-        <w:t>10</w:t>
+        <w:t>1</w:t>
+      </w:r>
+      <w:r>
+        <w:t>1</w:t>
       </w:r>
       <w:r>
         <w:t>.</w:t>
       </w:r>
       <w:r>
+        <w:t>00</w:t>
+      </w:r>
+      <w:r>
+        <w:t>.0</w:t>
+      </w:r>
+      <w:r>
+        <w:t>0</w:t>
+      </w:r>
+      <w:r>
+        <w:t>, 20</w:t>
+      </w:r>
+      <w:r>
+        <w:t>1</w:t>
+      </w:r>
+      <w:r>
+        <w:t>5</w:t>
+      </w:r>
+      <w:r>
+        <w:t>-</w:t>
+      </w:r>
+      <w:r>
+        <w:t>0</w:t>
+      </w:r>
+      <w:r>
         <w:t>2</w:t>
       </w:r>
       <w:r>
-        <w:t>6</w:t>
-      </w:r>
-      <w:r>
-        <w:t>.0</w:t>
-      </w:r>
-      <w:r>
-        <w:t>0</w:t>
-      </w:r>
-      <w:r>
-        <w:t>, 20</w:t>
-      </w:r>
-      <w:r>
-        <w:t>1</w:t>
-      </w:r>
-      <w:r>
-        <w:t>3</w:t>
-      </w:r>
-      <w:r>
         <w:t>-</w:t>
       </w:r>
       <w:r>
-        <w:t>12</w:t>
-      </w:r>
-      <w:r>
-        <w:t>-</w:t>
-      </w:r>
-      <w:r>
-        <w:t>16</w:t>
+        <w:t>02</w:t>
       </w:r>
     </w:p>
     <w:p>
@@ -149,10 +161,37 @@
         <w:t xml:space="preserve"> command </w:t>
       </w:r>
       <w:r>
-        <w:t>sorts rows in a table by sorting the values in a column.</w:t>
-      </w:r>
-      <w:r>
-        <w:t xml:space="preserve">  The column to be sorted can be of type string, integer, double, or date/time.</w:t>
+        <w:t xml:space="preserve">sorts rows in a table by sorting the values in </w:t>
+      </w:r>
+      <w:r>
+        <w:t xml:space="preserve">one or more </w:t>
+      </w:r>
+      <w:r>
+        <w:t>column</w:t>
+      </w:r>
+      <w:r>
+        <w:t>s</w:t>
+      </w:r>
+      <w:r>
+        <w:t>.</w:t>
+      </w:r>
+      <w:r>
+        <w:t xml:space="preserve">  The column</w:t>
+      </w:r>
+      <w:r>
+        <w:t>(s)</w:t>
+      </w:r>
+      <w:r>
+        <w:t xml:space="preserve"> to be sorted can be of type string, integer, double, </w:t>
+      </w:r>
+      <w:r>
+        <w:t xml:space="preserve">float, </w:t>
+      </w:r>
+      <w:r>
+        <w:t>or date/time.</w:t>
+      </w:r>
+      <w:r>
+        <w:t xml:space="preserve">  Strings are sorted by ignoring case.</w:t>
       </w:r>
     </w:p>
     <w:p>
@@ -196,9 +235,9 @@
         </w:rPr>
         <w:drawing>
           <wp:inline distT="0" distB="0" distL="0" distR="0">
-            <wp:extent cx="5943600" cy="2940685"/>
+            <wp:extent cx="5943600" cy="2312670"/>
             <wp:effectExtent l="0" t="0" r="0" b="0"/>
-            <wp:docPr id="2" name="Picture 2"/>
+            <wp:docPr id="3" name="Picture 3"/>
             <wp:cNvGraphicFramePr>
               <a:graphicFrameLocks xmlns:a="http://schemas.openxmlformats.org/drawingml/2006/main" noChangeAspect="1"/>
             </wp:cNvGraphicFramePr>
@@ -206,7 +245,7 @@
               <a:graphicData uri="http://schemas.openxmlformats.org/drawingml/2006/picture">
                 <pic:pic xmlns:pic="http://schemas.openxmlformats.org/drawingml/2006/picture">
                   <pic:nvPicPr>
-                    <pic:cNvPr id="2" name="command_SortTable.png"/>
+                    <pic:cNvPr id="3" name="command_SortTable.png"/>
                     <pic:cNvPicPr/>
                   </pic:nvPicPr>
                   <pic:blipFill>
@@ -224,7 +263,7 @@
                   <pic:spPr>
                     <a:xfrm>
                       <a:off x="0" y="0"/>
-                      <a:ext cx="5943600" cy="2940685"/>
+                      <a:ext cx="5943600" cy="2312670"/>
                     </a:xfrm>
                     <a:prstGeom prst="rect">
                       <a:avLst/>
@@ -282,12 +321,10 @@
     </w:p>
     <w:p>
       <w:r>
-        <w:br w:type="page"/>
-      </w:r>
-      <w:r>
-        <w:lastRenderedPageBreak/>
         <w:t>The command syntax is as follows:</w:t>
       </w:r>
+      <w:bookmarkStart w:id="1" w:name="_GoBack"/>
+      <w:bookmarkEnd w:id="1"/>
     </w:p>
     <w:p/>
     <w:p>
@@ -357,9 +394,9 @@
         <w:tblLook w:val="0000" w:firstRow="0" w:lastRow="0" w:firstColumn="0" w:lastColumn="0" w:noHBand="0" w:noVBand="0"/>
       </w:tblPr>
       <w:tblGrid>
-        <w:gridCol w:w="2169"/>
-        <w:gridCol w:w="5015"/>
-        <w:gridCol w:w="2166"/>
+        <w:gridCol w:w="2162"/>
+        <w:gridCol w:w="5033"/>
+        <w:gridCol w:w="2155"/>
       </w:tblGrid>
       <w:tr>
         <w:trPr>
@@ -513,7 +550,13 @@
               <w:t>, separated by commas.</w:t>
             </w:r>
             <w:r>
-              <w:t xml:space="preserve">  Currently only a single column can be specified.</w:t>
+              <w:t xml:space="preserve">  </w:t>
+            </w:r>
+            <w:r>
+              <w:t>One or more columns can be sorted</w:t>
+            </w:r>
+            <w:r>
+              <w:t>.</w:t>
             </w:r>
           </w:p>
         </w:tc>
@@ -561,7 +604,91 @@
           </w:tcPr>
           <w:p>
             <w:r>
-              <w:t>The order to sort the column:</w:t>
+              <w:t xml:space="preserve">The sort order for columns specified by </w:t>
+            </w:r>
+            <w:proofErr w:type="spellStart"/>
+            <w:r>
+              <w:rPr>
+                <w:rStyle w:val="RTiSWDocLiteralText"/>
+              </w:rPr>
+              <w:t>SortColumns</w:t>
+            </w:r>
+            <w:proofErr w:type="spellEnd"/>
+            <w:r>
+              <w:t>, using the syntax</w:t>
+            </w:r>
+            <w:r>
+              <w:t>:</w:t>
+            </w:r>
+          </w:p>
+          <w:p>
+            <w:pPr>
+              <w:rPr>
+                <w:rStyle w:val="RTiSWDocLiteralText"/>
+              </w:rPr>
+            </w:pPr>
+            <w:r>
+              <w:rPr>
+                <w:rStyle w:val="RTiSWDocLiteralText"/>
+              </w:rPr>
+              <w:t>Sort</w:t>
+            </w:r>
+            <w:r>
+              <w:rPr>
+                <w:rStyle w:val="RTiSWDocLiteralText"/>
+              </w:rPr>
+              <w:t>Column1:</w:t>
+            </w:r>
+            <w:r>
+              <w:rPr>
+                <w:rStyle w:val="RTiSWDocLiteralText"/>
+              </w:rPr>
+              <w:t>Ascending</w:t>
+            </w:r>
+            <w:r>
+              <w:rPr>
+                <w:rStyle w:val="RTiSWDocLiteralText"/>
+              </w:rPr>
+              <w:t>,</w:t>
+            </w:r>
+          </w:p>
+          <w:p>
+            <w:pPr>
+              <w:rPr>
+                <w:rStyle w:val="RTiSWDocLiteralText"/>
+              </w:rPr>
+            </w:pPr>
+            <w:r>
+              <w:rPr>
+                <w:rStyle w:val="RTiSWDocLiteralText"/>
+              </w:rPr>
+              <w:t>Sort</w:t>
+            </w:r>
+            <w:r>
+              <w:rPr>
+                <w:rStyle w:val="RTiSWDocLiteralText"/>
+              </w:rPr>
+              <w:t>Column2:</w:t>
+            </w:r>
+            <w:r>
+              <w:rPr>
+                <w:rStyle w:val="RTiSWDocLiteralText"/>
+              </w:rPr>
+              <w:t>Descending</w:t>
+            </w:r>
+          </w:p>
+          <w:p>
+            <w:r>
+              <w:t>As indicated in the above example, the sort</w:t>
+            </w:r>
+            <w:r>
+              <w:t xml:space="preserve"> order</w:t>
+            </w:r>
+            <w:r>
+              <w:t xml:space="preserve"> must be specified as one of the following</w:t>
+            </w:r>
+            <w:r>
+              <w:t>:</w:t>
             </w:r>
           </w:p>
           <w:p>
@@ -611,14 +738,12 @@
                 <w:rStyle w:val="RTiSWDocLiteralText"/>
               </w:rPr>
             </w:pPr>
-            <w:bookmarkStart w:id="1" w:name="_GoBack"/>
             <w:r>
               <w:rPr>
                 <w:rStyle w:val="RTiSWDocLiteralText"/>
               </w:rPr>
               <w:t>Ascending</w:t>
             </w:r>
-            <w:bookmarkEnd w:id="1"/>
           </w:p>
         </w:tc>
       </w:tr>
@@ -630,6 +755,55 @@
           <w:color w:val="C0C0C0"/>
         </w:rPr>
       </w:pPr>
+    </w:p>
+    <w:p>
+      <w:pPr>
+        <w:rPr>
+          <w:color w:val="C0C0C0"/>
+        </w:rPr>
+      </w:pPr>
+    </w:p>
+    <w:p>
+      <w:pPr>
+        <w:rPr>
+          <w:color w:val="C0C0C0"/>
+        </w:rPr>
+      </w:pPr>
+    </w:p>
+    <w:p>
+      <w:pPr>
+        <w:rPr>
+          <w:color w:val="C0C0C0"/>
+        </w:rPr>
+      </w:pPr>
+    </w:p>
+    <w:p>
+      <w:pPr>
+        <w:rPr>
+          <w:color w:val="C0C0C0"/>
+        </w:rPr>
+      </w:pPr>
+    </w:p>
+    <w:p>
+      <w:pPr>
+        <w:rPr>
+          <w:color w:val="C0C0C0"/>
+        </w:rPr>
+      </w:pPr>
+    </w:p>
+    <w:p>
+      <w:pPr>
+        <w:jc w:val="center"/>
+        <w:rPr>
+          <w:color w:val="C0C0C0"/>
+        </w:rPr>
+      </w:pPr>
+      <w:r>
+        <w:rPr>
+          <w:color w:val="C0C0C0"/>
+        </w:rPr>
+        <w:t>This page is intentionally blank.</w:t>
+      </w:r>
     </w:p>
     <w:sectPr>
       <w:headerReference w:type="even" r:id="rId8"/>

</xml_diff>